<commit_message>
Update Jump king, change duck sprite to squirrel
</commit_message>
<xml_diff>
--- a/Game Info/Credit.docx
+++ b/Game Info/Credit.docx
@@ -977,17 +977,264 @@
           <w:szCs w:val="26"/>
           <w:lang w:val="en-US"/>
         </w:rPr>
-        <w:t xml:space="preserve">“Duck-E!” created by </w:t>
-      </w:r>
-      <w:proofErr w:type="spellStart"/>
-      <w:r>
-        <w:rPr>
-          <w:rFonts w:ascii="Times New Roman" w:hAnsi="Times New Roman" w:cs="Times New Roman"/>
-          <w:sz w:val="26"/>
-          <w:szCs w:val="26"/>
-          <w:lang w:val="en-US"/>
-        </w:rPr>
-        <w:t>UnityDevHive</w:t>
+        <w:t>“</w:t>
+      </w:r>
+      <w:r>
+        <w:rPr>
+          <w:rFonts w:ascii="Times New Roman" w:hAnsi="Times New Roman" w:cs="Times New Roman"/>
+          <w:sz w:val="26"/>
+          <w:szCs w:val="26"/>
+        </w:rPr>
+        <w:t>S</w:t>
+      </w:r>
+      <w:proofErr w:type="spellStart"/>
+      <w:r>
+        <w:rPr>
+          <w:rFonts w:ascii="Times New Roman" w:hAnsi="Times New Roman" w:cs="Times New Roman"/>
+          <w:sz w:val="26"/>
+          <w:szCs w:val="26"/>
+          <w:lang w:val="en-US"/>
+        </w:rPr>
+        <w:t>unny</w:t>
+      </w:r>
+      <w:proofErr w:type="spellEnd"/>
+      <w:r>
+        <w:rPr>
+          <w:rFonts w:ascii="Times New Roman" w:hAnsi="Times New Roman" w:cs="Times New Roman"/>
+          <w:sz w:val="26"/>
+          <w:szCs w:val="26"/>
+        </w:rPr>
+        <w:t>L</w:t>
+      </w:r>
+      <w:r>
+        <w:rPr>
+          <w:rFonts w:ascii="Times New Roman" w:hAnsi="Times New Roman" w:cs="Times New Roman"/>
+          <w:sz w:val="26"/>
+          <w:szCs w:val="26"/>
+          <w:lang w:val="en-US"/>
+        </w:rPr>
+        <w:t>and</w:t>
+      </w:r>
+      <w:r>
+        <w:rPr>
+          <w:rFonts w:ascii="Times New Roman" w:hAnsi="Times New Roman" w:cs="Times New Roman"/>
+          <w:sz w:val="26"/>
+          <w:szCs w:val="26"/>
+        </w:rPr>
+        <w:t xml:space="preserve"> W</w:t>
+      </w:r>
+      <w:proofErr w:type="spellStart"/>
+      <w:r>
+        <w:rPr>
+          <w:rFonts w:ascii="Times New Roman" w:hAnsi="Times New Roman" w:cs="Times New Roman"/>
+          <w:sz w:val="26"/>
+          <w:szCs w:val="26"/>
+          <w:lang w:val="en-US"/>
+        </w:rPr>
+        <w:t>oods</w:t>
+      </w:r>
+      <w:proofErr w:type="spellEnd"/>
+      <w:r>
+        <w:rPr>
+          <w:rFonts w:ascii="Times New Roman" w:hAnsi="Times New Roman" w:cs="Times New Roman"/>
+          <w:sz w:val="26"/>
+          <w:szCs w:val="26"/>
+          <w:lang w:val="en-US"/>
+        </w:rPr>
+        <w:t xml:space="preserve">” created by </w:t>
+      </w:r>
+      <w:proofErr w:type="spellStart"/>
+      <w:r>
+        <w:rPr>
+          <w:rFonts w:ascii="Times New Roman" w:hAnsi="Times New Roman" w:cs="Times New Roman"/>
+          <w:sz w:val="26"/>
+          <w:szCs w:val="26"/>
+          <w:lang w:val="en-US"/>
+        </w:rPr>
+        <w:t>ansimuz</w:t>
+      </w:r>
+      <w:proofErr w:type="spellEnd"/>
+      <w:r>
+        <w:rPr>
+          <w:rFonts w:ascii="Times New Roman" w:hAnsi="Times New Roman" w:cs="Times New Roman"/>
+          <w:sz w:val="26"/>
+          <w:szCs w:val="26"/>
+        </w:rPr>
+        <w:t xml:space="preserve"> </w:t>
+      </w:r>
+      <w:bookmarkStart w:id="0" w:name="_GoBack"/>
+      <w:bookmarkEnd w:id="0"/>
+      <w:r>
+        <w:rPr>
+          <w:rFonts w:ascii="Times New Roman" w:hAnsi="Times New Roman" w:cs="Times New Roman"/>
+          <w:sz w:val="26"/>
+          <w:szCs w:val="26"/>
+          <w:lang w:val="en-US"/>
+        </w:rPr>
+        <w:t>on itch.io.</w:t>
+      </w:r>
+    </w:p>
+    <w:p>
+      <w:pPr>
+        <w:jc w:val="center"/>
+        <w:rPr>
+          <w:rFonts w:ascii="Times New Roman" w:hAnsi="Times New Roman" w:cs="Times New Roman"/>
+          <w:sz w:val="26"/>
+          <w:szCs w:val="26"/>
+          <w:lang w:val="en-US"/>
+        </w:rPr>
+      </w:pPr>
+    </w:p>
+    <w:p>
+      <w:pPr>
+        <w:jc w:val="center"/>
+        <w:rPr>
+          <w:rFonts w:ascii="Times New Roman" w:hAnsi="Times New Roman" w:cs="Times New Roman"/>
+          <w:sz w:val="26"/>
+          <w:szCs w:val="26"/>
+          <w:lang w:val="en-US"/>
+        </w:rPr>
+      </w:pPr>
+      <w:r>
+        <w:rPr>
+          <w:rFonts w:ascii="Times New Roman" w:hAnsi="Times New Roman" w:cs="Times New Roman"/>
+          <w:sz w:val="26"/>
+          <w:szCs w:val="26"/>
+          <w:lang w:val="en-US"/>
+        </w:rPr>
+        <w:t xml:space="preserve">“Tiger Bandit” in the game Dragon Ball Z: </w:t>
+      </w:r>
+      <w:proofErr w:type="spellStart"/>
+      <w:r>
+        <w:rPr>
+          <w:rFonts w:ascii="Times New Roman" w:hAnsi="Times New Roman" w:cs="Times New Roman"/>
+          <w:sz w:val="26"/>
+          <w:szCs w:val="26"/>
+          <w:lang w:val="en-US"/>
+        </w:rPr>
+        <w:t>Buu's</w:t>
+      </w:r>
+      <w:proofErr w:type="spellEnd"/>
+      <w:r>
+        <w:rPr>
+          <w:rFonts w:ascii="Times New Roman" w:hAnsi="Times New Roman" w:cs="Times New Roman"/>
+          <w:sz w:val="26"/>
+          <w:szCs w:val="26"/>
+          <w:lang w:val="en-US"/>
+        </w:rPr>
+        <w:t xml:space="preserve"> Fury.</w:t>
+      </w:r>
+    </w:p>
+    <w:p>
+      <w:pPr>
+        <w:jc w:val="center"/>
+        <w:rPr>
+          <w:rFonts w:ascii="Times New Roman" w:hAnsi="Times New Roman" w:cs="Times New Roman"/>
+          <w:sz w:val="26"/>
+          <w:szCs w:val="26"/>
+          <w:lang w:val="en-US"/>
+        </w:rPr>
+      </w:pPr>
+    </w:p>
+    <w:p>
+      <w:pPr>
+        <w:jc w:val="center"/>
+        <w:rPr>
+          <w:rFonts w:ascii="Times New Roman" w:hAnsi="Times New Roman" w:cs="Times New Roman"/>
+          <w:sz w:val="26"/>
+          <w:szCs w:val="26"/>
+          <w:lang w:val="en-US"/>
+        </w:rPr>
+      </w:pPr>
+      <w:r>
+        <w:rPr>
+          <w:rFonts w:ascii="Times New Roman" w:hAnsi="Times New Roman" w:cs="Times New Roman"/>
+          <w:sz w:val="26"/>
+          <w:szCs w:val="26"/>
+          <w:lang w:val="en-US"/>
+        </w:rPr>
+        <w:t>“</w:t>
+      </w:r>
+      <w:proofErr w:type="spellStart"/>
+      <w:r>
+        <w:rPr>
+          <w:rFonts w:ascii="Times New Roman" w:hAnsi="Times New Roman" w:cs="Times New Roman"/>
+          <w:sz w:val="26"/>
+          <w:szCs w:val="26"/>
+          <w:lang w:val="en-US"/>
+        </w:rPr>
+        <w:t>whtdragon's</w:t>
+      </w:r>
+      <w:proofErr w:type="spellEnd"/>
+      <w:r>
+        <w:rPr>
+          <w:rFonts w:ascii="Times New Roman" w:hAnsi="Times New Roman" w:cs="Times New Roman"/>
+          <w:sz w:val="26"/>
+          <w:szCs w:val="26"/>
+          <w:lang w:val="en-US"/>
+        </w:rPr>
+        <w:t xml:space="preserve"> animals and running horses- now with more dragons!” created by </w:t>
+      </w:r>
+      <w:proofErr w:type="spellStart"/>
+      <w:r>
+        <w:rPr>
+          <w:rFonts w:ascii="Times New Roman" w:hAnsi="Times New Roman" w:cs="Times New Roman"/>
+          <w:sz w:val="26"/>
+          <w:szCs w:val="26"/>
+          <w:lang w:val="en-US"/>
+        </w:rPr>
+        <w:t>whtdragon</w:t>
+      </w:r>
+      <w:proofErr w:type="spellEnd"/>
+      <w:r>
+        <w:rPr>
+          <w:rFonts w:ascii="Times New Roman" w:hAnsi="Times New Roman" w:cs="Times New Roman"/>
+          <w:sz w:val="26"/>
+          <w:szCs w:val="26"/>
+          <w:lang w:val="en-US"/>
+        </w:rPr>
+        <w:t xml:space="preserve"> on forums.rpgmakerweb.com.</w:t>
+      </w:r>
+    </w:p>
+    <w:p>
+      <w:pPr>
+        <w:jc w:val="center"/>
+        <w:rPr>
+          <w:rFonts w:ascii="Times New Roman" w:hAnsi="Times New Roman" w:cs="Times New Roman"/>
+          <w:sz w:val="26"/>
+          <w:szCs w:val="26"/>
+          <w:lang w:val="en-US"/>
+        </w:rPr>
+      </w:pPr>
+    </w:p>
+    <w:p>
+      <w:pPr>
+        <w:jc w:val="center"/>
+        <w:rPr>
+          <w:rFonts w:ascii="Times New Roman" w:hAnsi="Times New Roman" w:cs="Times New Roman"/>
+          <w:sz w:val="26"/>
+          <w:szCs w:val="26"/>
+          <w:lang w:val="en-US"/>
+        </w:rPr>
+      </w:pPr>
+      <w:r>
+        <w:rPr>
+          <w:rFonts w:ascii="Times New Roman" w:hAnsi="Times New Roman" w:cs="Times New Roman"/>
+          <w:sz w:val="26"/>
+          <w:szCs w:val="26"/>
+          <w:lang w:val="en-US"/>
+        </w:rPr>
+        <w:t xml:space="preserve">“Sprite Pack 2” created by </w:t>
+      </w:r>
+      <w:proofErr w:type="spellStart"/>
+      <w:r>
+        <w:rPr>
+          <w:rFonts w:ascii="Times New Roman" w:hAnsi="Times New Roman" w:cs="Times New Roman"/>
+          <w:sz w:val="26"/>
+          <w:szCs w:val="26"/>
+          <w:lang w:val="en-US"/>
+        </w:rPr>
+        <w:t>GrafxKid</w:t>
       </w:r>
       <w:proofErr w:type="spellEnd"/>
       <w:r>
@@ -1028,27 +1275,27 @@
           <w:szCs w:val="26"/>
           <w:lang w:val="en-US"/>
         </w:rPr>
-        <w:t xml:space="preserve">“Tiger Bandit” in the game Dragon Ball Z: </w:t>
-      </w:r>
-      <w:proofErr w:type="spellStart"/>
-      <w:r>
-        <w:rPr>
-          <w:rFonts w:ascii="Times New Roman" w:hAnsi="Times New Roman" w:cs="Times New Roman"/>
-          <w:sz w:val="26"/>
-          <w:szCs w:val="26"/>
-          <w:lang w:val="en-US"/>
-        </w:rPr>
-        <w:t>Buu's</w:t>
-      </w:r>
-      <w:proofErr w:type="spellEnd"/>
-      <w:r>
-        <w:rPr>
-          <w:rFonts w:ascii="Times New Roman" w:hAnsi="Times New Roman" w:cs="Times New Roman"/>
-          <w:sz w:val="26"/>
-          <w:szCs w:val="26"/>
-          <w:lang w:val="en-US"/>
-        </w:rPr>
-        <w:t xml:space="preserve"> Fury.</w:t>
+        <w:t xml:space="preserve">“Sprite Pack 6” created by </w:t>
+      </w:r>
+      <w:proofErr w:type="spellStart"/>
+      <w:r>
+        <w:rPr>
+          <w:rFonts w:ascii="Times New Roman" w:hAnsi="Times New Roman" w:cs="Times New Roman"/>
+          <w:sz w:val="26"/>
+          <w:szCs w:val="26"/>
+          <w:lang w:val="en-US"/>
+        </w:rPr>
+        <w:t>GrafxKid</w:t>
+      </w:r>
+      <w:proofErr w:type="spellEnd"/>
+      <w:r>
+        <w:rPr>
+          <w:rFonts w:ascii="Times New Roman" w:hAnsi="Times New Roman" w:cs="Times New Roman"/>
+          <w:sz w:val="26"/>
+          <w:szCs w:val="26"/>
+          <w:lang w:val="en-US"/>
+        </w:rPr>
+        <w:t xml:space="preserve"> on itch.io.</w:t>
       </w:r>
     </w:p>
     <w:p>
@@ -1089,78 +1336,27 @@
           <w:szCs w:val="26"/>
           <w:lang w:val="en-US"/>
         </w:rPr>
-        <w:t>whtdragon's</w:t>
-      </w:r>
-      <w:proofErr w:type="spellEnd"/>
-      <w:r>
-        <w:rPr>
-          <w:rFonts w:ascii="Times New Roman" w:hAnsi="Times New Roman" w:cs="Times New Roman"/>
-          <w:sz w:val="26"/>
-          <w:szCs w:val="26"/>
-          <w:lang w:val="en-US"/>
-        </w:rPr>
-        <w:t xml:space="preserve"> animals and running horses- now with more dragons!” created by </w:t>
-      </w:r>
-      <w:proofErr w:type="spellStart"/>
-      <w:r>
-        <w:rPr>
-          <w:rFonts w:ascii="Times New Roman" w:hAnsi="Times New Roman" w:cs="Times New Roman"/>
-          <w:sz w:val="26"/>
-          <w:szCs w:val="26"/>
-          <w:lang w:val="en-US"/>
-        </w:rPr>
-        <w:t>whtdragon</w:t>
-      </w:r>
-      <w:proofErr w:type="spellEnd"/>
-      <w:r>
-        <w:rPr>
-          <w:rFonts w:ascii="Times New Roman" w:hAnsi="Times New Roman" w:cs="Times New Roman"/>
-          <w:sz w:val="26"/>
-          <w:szCs w:val="26"/>
-          <w:lang w:val="en-US"/>
-        </w:rPr>
-        <w:t xml:space="preserve"> on forums.rpgmakerweb.com.</w:t>
-      </w:r>
-    </w:p>
-    <w:p>
-      <w:pPr>
-        <w:jc w:val="center"/>
-        <w:rPr>
-          <w:rFonts w:ascii="Times New Roman" w:hAnsi="Times New Roman" w:cs="Times New Roman"/>
-          <w:sz w:val="26"/>
-          <w:szCs w:val="26"/>
-          <w:lang w:val="en-US"/>
-        </w:rPr>
-      </w:pPr>
-    </w:p>
-    <w:p>
-      <w:pPr>
-        <w:jc w:val="center"/>
-        <w:rPr>
-          <w:rFonts w:ascii="Times New Roman" w:hAnsi="Times New Roman" w:cs="Times New Roman"/>
-          <w:sz w:val="26"/>
-          <w:szCs w:val="26"/>
-          <w:lang w:val="en-US"/>
-        </w:rPr>
-      </w:pPr>
-      <w:r>
-        <w:rPr>
-          <w:rFonts w:ascii="Times New Roman" w:hAnsi="Times New Roman" w:cs="Times New Roman"/>
-          <w:sz w:val="26"/>
-          <w:szCs w:val="26"/>
-          <w:lang w:val="en-US"/>
-        </w:rPr>
-        <w:t xml:space="preserve">“Sprite Pack 2” created by </w:t>
-      </w:r>
-      <w:proofErr w:type="spellStart"/>
-      <w:r>
-        <w:rPr>
-          <w:rFonts w:ascii="Times New Roman" w:hAnsi="Times New Roman" w:cs="Times New Roman"/>
-          <w:sz w:val="26"/>
-          <w:szCs w:val="26"/>
-          <w:lang w:val="en-US"/>
-        </w:rPr>
-        <w:t>GrafxKid</w:t>
+        <w:t>Vomfy</w:t>
+      </w:r>
+      <w:proofErr w:type="spellEnd"/>
+      <w:r>
+        <w:rPr>
+          <w:rFonts w:ascii="Times New Roman" w:hAnsi="Times New Roman" w:cs="Times New Roman"/>
+          <w:sz w:val="26"/>
+          <w:szCs w:val="26"/>
+          <w:lang w:val="en-US"/>
+        </w:rPr>
+        <w:t xml:space="preserve">” created by </w:t>
+      </w:r>
+      <w:proofErr w:type="spellStart"/>
+      <w:r>
+        <w:rPr>
+          <w:rFonts w:ascii="Times New Roman" w:hAnsi="Times New Roman" w:cs="Times New Roman"/>
+          <w:sz w:val="26"/>
+          <w:szCs w:val="26"/>
+          <w:lang w:val="en-US"/>
+        </w:rPr>
+        <w:t>chiecola</w:t>
       </w:r>
       <w:proofErr w:type="spellEnd"/>
       <w:r>
@@ -1201,17 +1397,37 @@
           <w:szCs w:val="26"/>
           <w:lang w:val="en-US"/>
         </w:rPr>
-        <w:t xml:space="preserve">“Sprite Pack 6” created by </w:t>
-      </w:r>
-      <w:proofErr w:type="spellStart"/>
-      <w:r>
-        <w:rPr>
-          <w:rFonts w:ascii="Times New Roman" w:hAnsi="Times New Roman" w:cs="Times New Roman"/>
-          <w:sz w:val="26"/>
-          <w:szCs w:val="26"/>
-          <w:lang w:val="en-US"/>
-        </w:rPr>
-        <w:t>GrafxKid</w:t>
+        <w:t>“</w:t>
+      </w:r>
+      <w:proofErr w:type="spellStart"/>
+      <w:r>
+        <w:rPr>
+          <w:rFonts w:ascii="Times New Roman" w:hAnsi="Times New Roman" w:cs="Times New Roman"/>
+          <w:sz w:val="26"/>
+          <w:szCs w:val="26"/>
+          <w:lang w:val="en-US"/>
+        </w:rPr>
+        <w:t>Chom</w:t>
+      </w:r>
+      <w:proofErr w:type="spellEnd"/>
+      <w:r>
+        <w:rPr>
+          <w:rFonts w:ascii="Times New Roman" w:hAnsi="Times New Roman" w:cs="Times New Roman"/>
+          <w:sz w:val="26"/>
+          <w:szCs w:val="26"/>
+          <w:lang w:val="en-US"/>
+        </w:rPr>
+        <w:t xml:space="preserve"> Bombs” created by </w:t>
+      </w:r>
+      <w:proofErr w:type="spellStart"/>
+      <w:r>
+        <w:rPr>
+          <w:rFonts w:ascii="Times New Roman" w:hAnsi="Times New Roman" w:cs="Times New Roman"/>
+          <w:sz w:val="26"/>
+          <w:szCs w:val="26"/>
+          <w:lang w:val="en-US"/>
+        </w:rPr>
+        <w:t>chiecola</w:t>
       </w:r>
       <w:proofErr w:type="spellEnd"/>
       <w:r>
@@ -1262,17 +1478,17 @@
           <w:szCs w:val="26"/>
           <w:lang w:val="en-US"/>
         </w:rPr>
-        <w:t>Vomfy</w:t>
-      </w:r>
-      <w:proofErr w:type="spellEnd"/>
-      <w:r>
-        <w:rPr>
-          <w:rFonts w:ascii="Times New Roman" w:hAnsi="Times New Roman" w:cs="Times New Roman"/>
-          <w:sz w:val="26"/>
-          <w:szCs w:val="26"/>
-          <w:lang w:val="en-US"/>
-        </w:rPr>
-        <w:t xml:space="preserve">” created by </w:t>
+        <w:t>Momo</w:t>
+      </w:r>
+      <w:proofErr w:type="spellEnd"/>
+      <w:r>
+        <w:rPr>
+          <w:rFonts w:ascii="Times New Roman" w:hAnsi="Times New Roman" w:cs="Times New Roman"/>
+          <w:sz w:val="26"/>
+          <w:szCs w:val="26"/>
+          <w:lang w:val="en-US"/>
+        </w:rPr>
+        <w:t xml:space="preserve"> Slime Mod” created by </w:t>
       </w:r>
       <w:proofErr w:type="spellStart"/>
       <w:r>
@@ -1323,39 +1539,514 @@
           <w:szCs w:val="26"/>
           <w:lang w:val="en-US"/>
         </w:rPr>
+        <w:t xml:space="preserve">“Weird-Woods Flora Asset Pack 1” created by </w:t>
+      </w:r>
+      <w:proofErr w:type="spellStart"/>
+      <w:r>
+        <w:rPr>
+          <w:rFonts w:ascii="Times New Roman" w:hAnsi="Times New Roman" w:cs="Times New Roman"/>
+          <w:sz w:val="26"/>
+          <w:szCs w:val="26"/>
+          <w:lang w:val="en-US"/>
+        </w:rPr>
+        <w:t>chiecola</w:t>
+      </w:r>
+      <w:proofErr w:type="spellEnd"/>
+      <w:r>
+        <w:rPr>
+          <w:rFonts w:ascii="Times New Roman" w:hAnsi="Times New Roman" w:cs="Times New Roman"/>
+          <w:sz w:val="26"/>
+          <w:szCs w:val="26"/>
+          <w:lang w:val="en-US"/>
+        </w:rPr>
+        <w:t xml:space="preserve"> on itch.io.</w:t>
+      </w:r>
+    </w:p>
+    <w:p>
+      <w:pPr>
+        <w:jc w:val="center"/>
+        <w:rPr>
+          <w:rFonts w:ascii="Times New Roman" w:hAnsi="Times New Roman" w:cs="Times New Roman"/>
+          <w:sz w:val="26"/>
+          <w:szCs w:val="26"/>
+          <w:lang w:val="en-US"/>
+        </w:rPr>
+      </w:pPr>
+    </w:p>
+    <w:p>
+      <w:pPr>
+        <w:jc w:val="center"/>
+        <w:rPr>
+          <w:rFonts w:ascii="Times New Roman" w:hAnsi="Times New Roman" w:cs="Times New Roman"/>
+          <w:sz w:val="26"/>
+          <w:szCs w:val="26"/>
+          <w:lang w:val="en-US"/>
+        </w:rPr>
+      </w:pPr>
+      <w:r>
+        <w:rPr>
+          <w:rFonts w:ascii="Times New Roman" w:hAnsi="Times New Roman" w:cs="Times New Roman"/>
+          <w:sz w:val="26"/>
+          <w:szCs w:val="26"/>
+          <w:lang w:val="en-US"/>
+        </w:rPr>
+        <w:t xml:space="preserve">“Waddling Dragon Sprite” created by </w:t>
+      </w:r>
+      <w:proofErr w:type="spellStart"/>
+      <w:r>
+        <w:rPr>
+          <w:rFonts w:ascii="Times New Roman" w:hAnsi="Times New Roman" w:cs="Times New Roman"/>
+          <w:sz w:val="26"/>
+          <w:szCs w:val="26"/>
+          <w:lang w:val="en-US"/>
+        </w:rPr>
+        <w:t>liz</w:t>
+      </w:r>
+      <w:proofErr w:type="spellEnd"/>
+      <w:r>
+        <w:rPr>
+          <w:rFonts w:ascii="Times New Roman" w:hAnsi="Times New Roman" w:cs="Times New Roman"/>
+          <w:sz w:val="26"/>
+          <w:szCs w:val="26"/>
+          <w:lang w:val="en-US"/>
+        </w:rPr>
+        <w:t xml:space="preserve"> </w:t>
+      </w:r>
+      <w:proofErr w:type="spellStart"/>
+      <w:r>
+        <w:rPr>
+          <w:rFonts w:ascii="Times New Roman" w:hAnsi="Times New Roman" w:cs="Times New Roman"/>
+          <w:sz w:val="26"/>
+          <w:szCs w:val="26"/>
+          <w:lang w:val="en-US"/>
+        </w:rPr>
+        <w:t>cheong</w:t>
+      </w:r>
+      <w:proofErr w:type="spellEnd"/>
+      <w:r>
+        <w:rPr>
+          <w:rFonts w:ascii="Times New Roman" w:hAnsi="Times New Roman" w:cs="Times New Roman"/>
+          <w:sz w:val="26"/>
+          <w:szCs w:val="26"/>
+          <w:lang w:val="en-US"/>
+        </w:rPr>
+        <w:t xml:space="preserve"> on itch.io.</w:t>
+      </w:r>
+    </w:p>
+    <w:p>
+      <w:pPr>
+        <w:jc w:val="center"/>
+        <w:rPr>
+          <w:rFonts w:ascii="Times New Roman" w:hAnsi="Times New Roman" w:cs="Times New Roman"/>
+          <w:sz w:val="26"/>
+          <w:szCs w:val="26"/>
+          <w:lang w:val="en-US"/>
+        </w:rPr>
+      </w:pPr>
+    </w:p>
+    <w:p>
+      <w:pPr>
+        <w:jc w:val="center"/>
+        <w:rPr>
+          <w:rFonts w:ascii="Times New Roman" w:hAnsi="Times New Roman" w:cs="Times New Roman"/>
+          <w:sz w:val="26"/>
+          <w:szCs w:val="26"/>
+          <w:lang w:val="en-US"/>
+        </w:rPr>
+      </w:pPr>
+      <w:r>
+        <w:rPr>
+          <w:rFonts w:ascii="Times New Roman" w:hAnsi="Times New Roman" w:cs="Times New Roman"/>
+          <w:sz w:val="26"/>
+          <w:szCs w:val="26"/>
+          <w:lang w:val="en-US"/>
+        </w:rPr>
+        <w:t xml:space="preserve">“Cultist Priest Sprite Pack” created by </w:t>
+      </w:r>
+      <w:proofErr w:type="spellStart"/>
+      <w:r>
+        <w:rPr>
+          <w:rFonts w:ascii="Times New Roman" w:hAnsi="Times New Roman" w:cs="Times New Roman"/>
+          <w:sz w:val="26"/>
+          <w:szCs w:val="26"/>
+          <w:lang w:val="en-US"/>
+        </w:rPr>
+        <w:t>RiLi_XL</w:t>
+      </w:r>
+      <w:proofErr w:type="spellEnd"/>
+      <w:r>
+        <w:rPr>
+          <w:rFonts w:ascii="Times New Roman" w:hAnsi="Times New Roman" w:cs="Times New Roman"/>
+          <w:sz w:val="26"/>
+          <w:szCs w:val="26"/>
+          <w:lang w:val="en-US"/>
+        </w:rPr>
+        <w:t xml:space="preserve"> on itch.io.</w:t>
+      </w:r>
+    </w:p>
+    <w:p>
+      <w:pPr>
+        <w:jc w:val="center"/>
+        <w:rPr>
+          <w:rFonts w:ascii="Times New Roman" w:hAnsi="Times New Roman" w:cs="Times New Roman"/>
+          <w:sz w:val="26"/>
+          <w:szCs w:val="26"/>
+          <w:lang w:val="en-US"/>
+        </w:rPr>
+      </w:pPr>
+    </w:p>
+    <w:p>
+      <w:pPr>
+        <w:jc w:val="center"/>
+        <w:rPr>
+          <w:rFonts w:ascii="Times New Roman" w:hAnsi="Times New Roman" w:cs="Times New Roman"/>
+          <w:sz w:val="26"/>
+          <w:szCs w:val="26"/>
+          <w:lang w:val="en-US"/>
+        </w:rPr>
+      </w:pPr>
+      <w:r>
+        <w:rPr>
+          <w:rFonts w:ascii="Times New Roman" w:hAnsi="Times New Roman" w:cs="Times New Roman"/>
+          <w:sz w:val="26"/>
+          <w:szCs w:val="26"/>
+          <w:lang w:val="en-US"/>
+        </w:rPr>
+        <w:t xml:space="preserve">“Pixel Jungle Monkey Platformer (Beginner Friendly)” created by </w:t>
+      </w:r>
+      <w:proofErr w:type="spellStart"/>
+      <w:r>
+        <w:rPr>
+          <w:rFonts w:ascii="Times New Roman" w:hAnsi="Times New Roman" w:cs="Times New Roman"/>
+          <w:sz w:val="26"/>
+          <w:szCs w:val="26"/>
+          <w:lang w:val="en-US"/>
+        </w:rPr>
+        <w:t>Pixelsym</w:t>
+      </w:r>
+      <w:proofErr w:type="spellEnd"/>
+      <w:r>
+        <w:rPr>
+          <w:rFonts w:ascii="Times New Roman" w:hAnsi="Times New Roman" w:cs="Times New Roman"/>
+          <w:sz w:val="26"/>
+          <w:szCs w:val="26"/>
+          <w:lang w:val="en-US"/>
+        </w:rPr>
+        <w:t xml:space="preserve"> on itch.io.</w:t>
+      </w:r>
+    </w:p>
+    <w:p>
+      <w:pPr>
+        <w:jc w:val="center"/>
+        <w:rPr>
+          <w:rFonts w:ascii="Times New Roman" w:hAnsi="Times New Roman" w:cs="Times New Roman"/>
+          <w:sz w:val="26"/>
+          <w:szCs w:val="26"/>
+          <w:lang w:val="en-US"/>
+        </w:rPr>
+      </w:pPr>
+    </w:p>
+    <w:p>
+      <w:pPr>
+        <w:jc w:val="center"/>
+        <w:rPr>
+          <w:rFonts w:ascii="Times New Roman" w:hAnsi="Times New Roman" w:cs="Times New Roman"/>
+          <w:sz w:val="26"/>
+          <w:szCs w:val="26"/>
+          <w:lang w:val="en-US"/>
+        </w:rPr>
+      </w:pPr>
+      <w:r>
+        <w:rPr>
+          <w:rFonts w:ascii="Times New Roman" w:hAnsi="Times New Roman" w:cs="Times New Roman"/>
+          <w:sz w:val="26"/>
+          <w:szCs w:val="26"/>
+          <w:lang w:val="en-US"/>
+        </w:rPr>
+        <w:t>“CUTE LEGENDS: CAT HEROES” created by 9E0 on itch.io.</w:t>
+      </w:r>
+    </w:p>
+    <w:p>
+      <w:pPr>
+        <w:jc w:val="center"/>
+        <w:rPr>
+          <w:rFonts w:ascii="Times New Roman" w:hAnsi="Times New Roman" w:cs="Times New Roman"/>
+          <w:sz w:val="26"/>
+          <w:szCs w:val="26"/>
+          <w:lang w:val="en-US"/>
+        </w:rPr>
+      </w:pPr>
+    </w:p>
+    <w:p>
+      <w:pPr>
+        <w:jc w:val="center"/>
+        <w:rPr>
+          <w:rFonts w:ascii="Times New Roman" w:hAnsi="Times New Roman" w:cs="Times New Roman"/>
+          <w:sz w:val="26"/>
+          <w:szCs w:val="26"/>
+          <w:lang w:val="en-US"/>
+        </w:rPr>
+      </w:pPr>
+      <w:r>
+        <w:rPr>
+          <w:rFonts w:ascii="Times New Roman" w:hAnsi="Times New Roman" w:cs="Times New Roman"/>
+          <w:sz w:val="26"/>
+          <w:szCs w:val="26"/>
+          <w:lang w:val="en-US"/>
+        </w:rPr>
+        <w:t>“Pixel Adventure 2” created by Pixel Frog on itch.io.</w:t>
+      </w:r>
+    </w:p>
+    <w:p>
+      <w:pPr>
+        <w:jc w:val="center"/>
+        <w:rPr>
+          <w:rFonts w:ascii="Times New Roman" w:hAnsi="Times New Roman" w:cs="Times New Roman"/>
+          <w:sz w:val="26"/>
+          <w:szCs w:val="26"/>
+          <w:lang w:val="en-US"/>
+        </w:rPr>
+      </w:pPr>
+    </w:p>
+    <w:p>
+      <w:pPr>
+        <w:jc w:val="center"/>
+        <w:rPr>
+          <w:rFonts w:ascii="Times New Roman" w:hAnsi="Times New Roman" w:cs="Times New Roman"/>
+          <w:sz w:val="26"/>
+          <w:szCs w:val="26"/>
+          <w:lang w:val="en-US"/>
+        </w:rPr>
+      </w:pPr>
+      <w:r>
+        <w:rPr>
+          <w:rFonts w:ascii="Times New Roman" w:hAnsi="Times New Roman" w:cs="Times New Roman"/>
+          <w:sz w:val="26"/>
+          <w:szCs w:val="26"/>
+          <w:lang w:val="en-US"/>
+        </w:rPr>
+        <w:t>License: Creative Commons Zero 1.0 Universal.</w:t>
+      </w:r>
+    </w:p>
+    <w:p>
+      <w:pPr>
+        <w:jc w:val="center"/>
+        <w:rPr>
+          <w:rFonts w:ascii="Times New Roman" w:hAnsi="Times New Roman" w:cs="Times New Roman"/>
+          <w:sz w:val="26"/>
+          <w:szCs w:val="26"/>
+          <w:lang w:val="en-US"/>
+        </w:rPr>
+      </w:pPr>
+    </w:p>
+    <w:p>
+      <w:pPr>
+        <w:jc w:val="center"/>
+        <w:rPr>
+          <w:rFonts w:ascii="Times New Roman" w:hAnsi="Times New Roman" w:cs="Times New Roman"/>
+          <w:sz w:val="26"/>
+          <w:szCs w:val="26"/>
+          <w:lang w:val="en-US"/>
+        </w:rPr>
+      </w:pPr>
+      <w:r>
+        <w:rPr>
+          <w:rFonts w:ascii="Times New Roman" w:hAnsi="Times New Roman" w:cs="Times New Roman"/>
+          <w:sz w:val="26"/>
+          <w:szCs w:val="26"/>
+          <w:lang w:val="en-US"/>
+        </w:rPr>
+        <w:t xml:space="preserve">“Free </w:t>
+      </w:r>
+      <w:proofErr w:type="spellStart"/>
+      <w:r>
+        <w:rPr>
+          <w:rFonts w:ascii="Times New Roman" w:hAnsi="Times New Roman" w:cs="Times New Roman"/>
+          <w:sz w:val="26"/>
+          <w:szCs w:val="26"/>
+          <w:lang w:val="en-US"/>
+        </w:rPr>
+        <w:t>Yokai</w:t>
+      </w:r>
+      <w:proofErr w:type="spellEnd"/>
+      <w:r>
+        <w:rPr>
+          <w:rFonts w:ascii="Times New Roman" w:hAnsi="Times New Roman" w:cs="Times New Roman"/>
+          <w:sz w:val="26"/>
+          <w:szCs w:val="26"/>
+          <w:lang w:val="en-US"/>
+        </w:rPr>
+        <w:t xml:space="preserve"> Pixel Sprite Sheets” created by Free Game Assets (GUI, Sprite, </w:t>
+      </w:r>
+      <w:proofErr w:type="spellStart"/>
+      <w:r>
+        <w:rPr>
+          <w:rFonts w:ascii="Times New Roman" w:hAnsi="Times New Roman" w:cs="Times New Roman"/>
+          <w:sz w:val="26"/>
+          <w:szCs w:val="26"/>
+          <w:lang w:val="en-US"/>
+        </w:rPr>
+        <w:t>Tilesets</w:t>
+      </w:r>
+      <w:proofErr w:type="spellEnd"/>
+      <w:r>
+        <w:rPr>
+          <w:rFonts w:ascii="Times New Roman" w:hAnsi="Times New Roman" w:cs="Times New Roman"/>
+          <w:sz w:val="26"/>
+          <w:szCs w:val="26"/>
+          <w:lang w:val="en-US"/>
+        </w:rPr>
+        <w:t>) on itch.io.</w:t>
+      </w:r>
+    </w:p>
+    <w:p>
+      <w:pPr>
+        <w:jc w:val="center"/>
+        <w:rPr>
+          <w:rFonts w:ascii="Times New Roman" w:hAnsi="Times New Roman" w:cs="Times New Roman"/>
+          <w:sz w:val="26"/>
+          <w:szCs w:val="26"/>
+          <w:lang w:val="en-US"/>
+        </w:rPr>
+      </w:pPr>
+    </w:p>
+    <w:p>
+      <w:pPr>
+        <w:jc w:val="center"/>
+        <w:rPr>
+          <w:rFonts w:ascii="Times New Roman" w:hAnsi="Times New Roman" w:cs="Times New Roman"/>
+          <w:sz w:val="26"/>
+          <w:szCs w:val="26"/>
+          <w:lang w:val="en-US"/>
+        </w:rPr>
+      </w:pPr>
+      <w:r>
+        <w:rPr>
+          <w:rFonts w:ascii="Times New Roman" w:hAnsi="Times New Roman" w:cs="Times New Roman"/>
+          <w:sz w:val="26"/>
+          <w:szCs w:val="26"/>
+          <w:lang w:val="en-US"/>
+        </w:rPr>
+        <w:t xml:space="preserve">“Enemy Galore I” created by </w:t>
+      </w:r>
+      <w:proofErr w:type="spellStart"/>
+      <w:r>
+        <w:rPr>
+          <w:rFonts w:ascii="Times New Roman" w:hAnsi="Times New Roman" w:cs="Times New Roman"/>
+          <w:sz w:val="26"/>
+          <w:szCs w:val="26"/>
+          <w:lang w:val="en-US"/>
+        </w:rPr>
+        <w:t>Admurin</w:t>
+      </w:r>
+      <w:proofErr w:type="spellEnd"/>
+      <w:r>
+        <w:rPr>
+          <w:rFonts w:ascii="Times New Roman" w:hAnsi="Times New Roman" w:cs="Times New Roman"/>
+          <w:sz w:val="26"/>
+          <w:szCs w:val="26"/>
+          <w:lang w:val="en-US"/>
+        </w:rPr>
+        <w:t xml:space="preserve"> on itch.io.</w:t>
+      </w:r>
+    </w:p>
+    <w:p>
+      <w:pPr>
+        <w:jc w:val="center"/>
+        <w:rPr>
+          <w:rFonts w:ascii="Times New Roman" w:hAnsi="Times New Roman" w:cs="Times New Roman"/>
+          <w:sz w:val="26"/>
+          <w:szCs w:val="26"/>
+          <w:lang w:val="en-US"/>
+        </w:rPr>
+      </w:pPr>
+      <w:r>
+        <w:rPr>
+          <w:rFonts w:ascii="Times New Roman" w:hAnsi="Times New Roman" w:cs="Times New Roman"/>
+          <w:sz w:val="26"/>
+          <w:szCs w:val="26"/>
+          <w:lang w:val="en-US"/>
+        </w:rPr>
+        <w:t>Author: https://admurin.itch.io/</w:t>
+      </w:r>
+    </w:p>
+    <w:p>
+      <w:pPr>
+        <w:jc w:val="center"/>
+        <w:rPr>
+          <w:rFonts w:ascii="Times New Roman" w:hAnsi="Times New Roman" w:cs="Times New Roman"/>
+          <w:sz w:val="26"/>
+          <w:szCs w:val="26"/>
+          <w:lang w:val="en-US"/>
+        </w:rPr>
+      </w:pPr>
+    </w:p>
+    <w:p>
+      <w:pPr>
+        <w:jc w:val="center"/>
+        <w:rPr>
+          <w:rFonts w:ascii="Times New Roman" w:hAnsi="Times New Roman" w:cs="Times New Roman"/>
+          <w:sz w:val="26"/>
+          <w:szCs w:val="26"/>
+          <w:lang w:val="en-US"/>
+        </w:rPr>
+      </w:pPr>
+      <w:r>
+        <w:rPr>
+          <w:rFonts w:ascii="Times New Roman" w:hAnsi="Times New Roman" w:cs="Times New Roman"/>
+          <w:sz w:val="26"/>
+          <w:szCs w:val="26"/>
+          <w:lang w:val="en-US"/>
+        </w:rPr>
         <w:t>“</w:t>
       </w:r>
-      <w:proofErr w:type="spellStart"/>
-      <w:r>
-        <w:rPr>
-          <w:rFonts w:ascii="Times New Roman" w:hAnsi="Times New Roman" w:cs="Times New Roman"/>
-          <w:sz w:val="26"/>
-          <w:szCs w:val="26"/>
-          <w:lang w:val="en-US"/>
-        </w:rPr>
-        <w:t>Chom</w:t>
-      </w:r>
-      <w:proofErr w:type="spellEnd"/>
-      <w:r>
-        <w:rPr>
-          <w:rFonts w:ascii="Times New Roman" w:hAnsi="Times New Roman" w:cs="Times New Roman"/>
-          <w:sz w:val="26"/>
-          <w:szCs w:val="26"/>
-          <w:lang w:val="en-US"/>
-        </w:rPr>
-        <w:t xml:space="preserve"> Bombs” created by </w:t>
-      </w:r>
-      <w:proofErr w:type="spellStart"/>
-      <w:r>
-        <w:rPr>
-          <w:rFonts w:ascii="Times New Roman" w:hAnsi="Times New Roman" w:cs="Times New Roman"/>
-          <w:sz w:val="26"/>
-          <w:szCs w:val="26"/>
-          <w:lang w:val="en-US"/>
-        </w:rPr>
-        <w:t>chiecola</w:t>
-      </w:r>
-      <w:proofErr w:type="spellEnd"/>
+      <w:r>
+        <w:rPr>
+          <w:rFonts w:ascii="Times New Roman" w:hAnsi="Times New Roman" w:cs="Times New Roman"/>
+          <w:sz w:val="26"/>
+          <w:szCs w:val="26"/>
+          <w:lang w:val="en-US"/>
+        </w:rPr>
+        <w:t>2D Pixel Art Goblin King Sprites</w:t>
+      </w:r>
+      <w:r>
+        <w:rPr>
+          <w:rFonts w:ascii="Times New Roman" w:hAnsi="Times New Roman" w:cs="Times New Roman"/>
+          <w:sz w:val="26"/>
+          <w:szCs w:val="26"/>
+          <w:lang w:val="en-US"/>
+        </w:rPr>
+        <w:t xml:space="preserve">” </w:t>
+      </w:r>
+      <w:r>
+        <w:rPr>
+          <w:rFonts w:ascii="Times New Roman" w:hAnsi="Times New Roman" w:cs="Times New Roman"/>
+          <w:sz w:val="26"/>
+          <w:szCs w:val="26"/>
+          <w:lang w:val="en-US"/>
+        </w:rPr>
+        <w:t xml:space="preserve">created by </w:t>
+      </w:r>
+      <w:proofErr w:type="spellStart"/>
+      <w:r>
+        <w:rPr>
+          <w:rFonts w:ascii="Times New Roman" w:hAnsi="Times New Roman" w:cs="Times New Roman"/>
+          <w:sz w:val="26"/>
+          <w:szCs w:val="26"/>
+          <w:lang w:val="en-US"/>
+        </w:rPr>
+        <w:t>Elthen's</w:t>
+      </w:r>
+      <w:proofErr w:type="spellEnd"/>
+      <w:r>
+        <w:rPr>
+          <w:rFonts w:ascii="Times New Roman" w:hAnsi="Times New Roman" w:cs="Times New Roman"/>
+          <w:sz w:val="26"/>
+          <w:szCs w:val="26"/>
+          <w:lang w:val="en-US"/>
+        </w:rPr>
+        <w:t xml:space="preserve"> Pixel Art Shop</w:t>
+      </w:r>
       <w:r>
         <w:rPr>
           <w:rFonts w:ascii="Times New Roman" w:hAnsi="Times New Roman" w:cs="Times New Roman"/>
@@ -1364,587 +2055,6 @@
           <w:lang w:val="en-US"/>
         </w:rPr>
         <w:t xml:space="preserve"> on itch.io.</w:t>
-      </w:r>
-    </w:p>
-    <w:p>
-      <w:pPr>
-        <w:jc w:val="center"/>
-        <w:rPr>
-          <w:rFonts w:ascii="Times New Roman" w:hAnsi="Times New Roman" w:cs="Times New Roman"/>
-          <w:sz w:val="26"/>
-          <w:szCs w:val="26"/>
-          <w:lang w:val="en-US"/>
-        </w:rPr>
-      </w:pPr>
-    </w:p>
-    <w:p>
-      <w:pPr>
-        <w:jc w:val="center"/>
-        <w:rPr>
-          <w:rFonts w:ascii="Times New Roman" w:hAnsi="Times New Roman" w:cs="Times New Roman"/>
-          <w:sz w:val="26"/>
-          <w:szCs w:val="26"/>
-          <w:lang w:val="en-US"/>
-        </w:rPr>
-      </w:pPr>
-      <w:r>
-        <w:rPr>
-          <w:rFonts w:ascii="Times New Roman" w:hAnsi="Times New Roman" w:cs="Times New Roman"/>
-          <w:sz w:val="26"/>
-          <w:szCs w:val="26"/>
-          <w:lang w:val="en-US"/>
-        </w:rPr>
-        <w:t>“</w:t>
-      </w:r>
-      <w:proofErr w:type="spellStart"/>
-      <w:r>
-        <w:rPr>
-          <w:rFonts w:ascii="Times New Roman" w:hAnsi="Times New Roman" w:cs="Times New Roman"/>
-          <w:sz w:val="26"/>
-          <w:szCs w:val="26"/>
-          <w:lang w:val="en-US"/>
-        </w:rPr>
-        <w:t>Momo</w:t>
-      </w:r>
-      <w:proofErr w:type="spellEnd"/>
-      <w:r>
-        <w:rPr>
-          <w:rFonts w:ascii="Times New Roman" w:hAnsi="Times New Roman" w:cs="Times New Roman"/>
-          <w:sz w:val="26"/>
-          <w:szCs w:val="26"/>
-          <w:lang w:val="en-US"/>
-        </w:rPr>
-        <w:t xml:space="preserve"> Slime Mod” created by </w:t>
-      </w:r>
-      <w:proofErr w:type="spellStart"/>
-      <w:r>
-        <w:rPr>
-          <w:rFonts w:ascii="Times New Roman" w:hAnsi="Times New Roman" w:cs="Times New Roman"/>
-          <w:sz w:val="26"/>
-          <w:szCs w:val="26"/>
-          <w:lang w:val="en-US"/>
-        </w:rPr>
-        <w:t>chiecola</w:t>
-      </w:r>
-      <w:proofErr w:type="spellEnd"/>
-      <w:r>
-        <w:rPr>
-          <w:rFonts w:ascii="Times New Roman" w:hAnsi="Times New Roman" w:cs="Times New Roman"/>
-          <w:sz w:val="26"/>
-          <w:szCs w:val="26"/>
-          <w:lang w:val="en-US"/>
-        </w:rPr>
-        <w:t xml:space="preserve"> on itch.io.</w:t>
-      </w:r>
-    </w:p>
-    <w:p>
-      <w:pPr>
-        <w:jc w:val="center"/>
-        <w:rPr>
-          <w:rFonts w:ascii="Times New Roman" w:hAnsi="Times New Roman" w:cs="Times New Roman"/>
-          <w:sz w:val="26"/>
-          <w:szCs w:val="26"/>
-          <w:lang w:val="en-US"/>
-        </w:rPr>
-      </w:pPr>
-    </w:p>
-    <w:p>
-      <w:pPr>
-        <w:jc w:val="center"/>
-        <w:rPr>
-          <w:rFonts w:ascii="Times New Roman" w:hAnsi="Times New Roman" w:cs="Times New Roman"/>
-          <w:sz w:val="26"/>
-          <w:szCs w:val="26"/>
-          <w:lang w:val="en-US"/>
-        </w:rPr>
-      </w:pPr>
-      <w:r>
-        <w:rPr>
-          <w:rFonts w:ascii="Times New Roman" w:hAnsi="Times New Roman" w:cs="Times New Roman"/>
-          <w:sz w:val="26"/>
-          <w:szCs w:val="26"/>
-          <w:lang w:val="en-US"/>
-        </w:rPr>
-        <w:t xml:space="preserve">“Weird-Woods Flora Asset Pack 1” created by </w:t>
-      </w:r>
-      <w:proofErr w:type="spellStart"/>
-      <w:r>
-        <w:rPr>
-          <w:rFonts w:ascii="Times New Roman" w:hAnsi="Times New Roman" w:cs="Times New Roman"/>
-          <w:sz w:val="26"/>
-          <w:szCs w:val="26"/>
-          <w:lang w:val="en-US"/>
-        </w:rPr>
-        <w:t>chiecola</w:t>
-      </w:r>
-      <w:proofErr w:type="spellEnd"/>
-      <w:r>
-        <w:rPr>
-          <w:rFonts w:ascii="Times New Roman" w:hAnsi="Times New Roman" w:cs="Times New Roman"/>
-          <w:sz w:val="26"/>
-          <w:szCs w:val="26"/>
-          <w:lang w:val="en-US"/>
-        </w:rPr>
-        <w:t xml:space="preserve"> on itch.io.</w:t>
-      </w:r>
-    </w:p>
-    <w:p>
-      <w:pPr>
-        <w:jc w:val="center"/>
-        <w:rPr>
-          <w:rFonts w:ascii="Times New Roman" w:hAnsi="Times New Roman" w:cs="Times New Roman"/>
-          <w:sz w:val="26"/>
-          <w:szCs w:val="26"/>
-          <w:lang w:val="en-US"/>
-        </w:rPr>
-      </w:pPr>
-    </w:p>
-    <w:p>
-      <w:pPr>
-        <w:jc w:val="center"/>
-        <w:rPr>
-          <w:rFonts w:ascii="Times New Roman" w:hAnsi="Times New Roman" w:cs="Times New Roman"/>
-          <w:sz w:val="26"/>
-          <w:szCs w:val="26"/>
-          <w:lang w:val="en-US"/>
-        </w:rPr>
-      </w:pPr>
-      <w:r>
-        <w:rPr>
-          <w:rFonts w:ascii="Times New Roman" w:hAnsi="Times New Roman" w:cs="Times New Roman"/>
-          <w:sz w:val="26"/>
-          <w:szCs w:val="26"/>
-          <w:lang w:val="en-US"/>
-        </w:rPr>
-        <w:t xml:space="preserve">“Waddling Dragon Sprite” created by </w:t>
-      </w:r>
-      <w:proofErr w:type="spellStart"/>
-      <w:r>
-        <w:rPr>
-          <w:rFonts w:ascii="Times New Roman" w:hAnsi="Times New Roman" w:cs="Times New Roman"/>
-          <w:sz w:val="26"/>
-          <w:szCs w:val="26"/>
-          <w:lang w:val="en-US"/>
-        </w:rPr>
-        <w:t>liz</w:t>
-      </w:r>
-      <w:proofErr w:type="spellEnd"/>
-      <w:r>
-        <w:rPr>
-          <w:rFonts w:ascii="Times New Roman" w:hAnsi="Times New Roman" w:cs="Times New Roman"/>
-          <w:sz w:val="26"/>
-          <w:szCs w:val="26"/>
-          <w:lang w:val="en-US"/>
-        </w:rPr>
-        <w:t xml:space="preserve"> </w:t>
-      </w:r>
-      <w:proofErr w:type="spellStart"/>
-      <w:r>
-        <w:rPr>
-          <w:rFonts w:ascii="Times New Roman" w:hAnsi="Times New Roman" w:cs="Times New Roman"/>
-          <w:sz w:val="26"/>
-          <w:szCs w:val="26"/>
-          <w:lang w:val="en-US"/>
-        </w:rPr>
-        <w:t>cheong</w:t>
-      </w:r>
-      <w:proofErr w:type="spellEnd"/>
-      <w:r>
-        <w:rPr>
-          <w:rFonts w:ascii="Times New Roman" w:hAnsi="Times New Roman" w:cs="Times New Roman"/>
-          <w:sz w:val="26"/>
-          <w:szCs w:val="26"/>
-          <w:lang w:val="en-US"/>
-        </w:rPr>
-        <w:t xml:space="preserve"> on itch.io.</w:t>
-      </w:r>
-    </w:p>
-    <w:p>
-      <w:pPr>
-        <w:jc w:val="center"/>
-        <w:rPr>
-          <w:rFonts w:ascii="Times New Roman" w:hAnsi="Times New Roman" w:cs="Times New Roman"/>
-          <w:sz w:val="26"/>
-          <w:szCs w:val="26"/>
-          <w:lang w:val="en-US"/>
-        </w:rPr>
-      </w:pPr>
-    </w:p>
-    <w:p>
-      <w:pPr>
-        <w:jc w:val="center"/>
-        <w:rPr>
-          <w:rFonts w:ascii="Times New Roman" w:hAnsi="Times New Roman" w:cs="Times New Roman"/>
-          <w:sz w:val="26"/>
-          <w:szCs w:val="26"/>
-          <w:lang w:val="en-US"/>
-        </w:rPr>
-      </w:pPr>
-      <w:r>
-        <w:rPr>
-          <w:rFonts w:ascii="Times New Roman" w:hAnsi="Times New Roman" w:cs="Times New Roman"/>
-          <w:sz w:val="26"/>
-          <w:szCs w:val="26"/>
-          <w:lang w:val="en-US"/>
-        </w:rPr>
-        <w:t xml:space="preserve">“Cultist Priest Sprite Pack” created by </w:t>
-      </w:r>
-      <w:proofErr w:type="spellStart"/>
-      <w:r>
-        <w:rPr>
-          <w:rFonts w:ascii="Times New Roman" w:hAnsi="Times New Roman" w:cs="Times New Roman"/>
-          <w:sz w:val="26"/>
-          <w:szCs w:val="26"/>
-          <w:lang w:val="en-US"/>
-        </w:rPr>
-        <w:t>RiLi_XL</w:t>
-      </w:r>
-      <w:proofErr w:type="spellEnd"/>
-      <w:r>
-        <w:rPr>
-          <w:rFonts w:ascii="Times New Roman" w:hAnsi="Times New Roman" w:cs="Times New Roman"/>
-          <w:sz w:val="26"/>
-          <w:szCs w:val="26"/>
-          <w:lang w:val="en-US"/>
-        </w:rPr>
-        <w:t xml:space="preserve"> on itch.io.</w:t>
-      </w:r>
-    </w:p>
-    <w:p>
-      <w:pPr>
-        <w:jc w:val="center"/>
-        <w:rPr>
-          <w:rFonts w:ascii="Times New Roman" w:hAnsi="Times New Roman" w:cs="Times New Roman"/>
-          <w:sz w:val="26"/>
-          <w:szCs w:val="26"/>
-          <w:lang w:val="en-US"/>
-        </w:rPr>
-      </w:pPr>
-    </w:p>
-    <w:p>
-      <w:pPr>
-        <w:jc w:val="center"/>
-        <w:rPr>
-          <w:rFonts w:ascii="Times New Roman" w:hAnsi="Times New Roman" w:cs="Times New Roman"/>
-          <w:sz w:val="26"/>
-          <w:szCs w:val="26"/>
-          <w:lang w:val="en-US"/>
-        </w:rPr>
-      </w:pPr>
-      <w:r>
-        <w:rPr>
-          <w:rFonts w:ascii="Times New Roman" w:hAnsi="Times New Roman" w:cs="Times New Roman"/>
-          <w:sz w:val="26"/>
-          <w:szCs w:val="26"/>
-          <w:lang w:val="en-US"/>
-        </w:rPr>
-        <w:t xml:space="preserve">“Pixel Jungle Monkey Platformer (Beginner Friendly)” created by </w:t>
-      </w:r>
-      <w:proofErr w:type="spellStart"/>
-      <w:r>
-        <w:rPr>
-          <w:rFonts w:ascii="Times New Roman" w:hAnsi="Times New Roman" w:cs="Times New Roman"/>
-          <w:sz w:val="26"/>
-          <w:szCs w:val="26"/>
-          <w:lang w:val="en-US"/>
-        </w:rPr>
-        <w:t>Pixelsym</w:t>
-      </w:r>
-      <w:proofErr w:type="spellEnd"/>
-      <w:r>
-        <w:rPr>
-          <w:rFonts w:ascii="Times New Roman" w:hAnsi="Times New Roman" w:cs="Times New Roman"/>
-          <w:sz w:val="26"/>
-          <w:szCs w:val="26"/>
-          <w:lang w:val="en-US"/>
-        </w:rPr>
-        <w:t xml:space="preserve"> on itch.io.</w:t>
-      </w:r>
-    </w:p>
-    <w:p>
-      <w:pPr>
-        <w:jc w:val="center"/>
-        <w:rPr>
-          <w:rFonts w:ascii="Times New Roman" w:hAnsi="Times New Roman" w:cs="Times New Roman"/>
-          <w:sz w:val="26"/>
-          <w:szCs w:val="26"/>
-          <w:lang w:val="en-US"/>
-        </w:rPr>
-      </w:pPr>
-    </w:p>
-    <w:p>
-      <w:pPr>
-        <w:jc w:val="center"/>
-        <w:rPr>
-          <w:rFonts w:ascii="Times New Roman" w:hAnsi="Times New Roman" w:cs="Times New Roman"/>
-          <w:sz w:val="26"/>
-          <w:szCs w:val="26"/>
-          <w:lang w:val="en-US"/>
-        </w:rPr>
-      </w:pPr>
-      <w:r>
-        <w:rPr>
-          <w:rFonts w:ascii="Times New Roman" w:hAnsi="Times New Roman" w:cs="Times New Roman"/>
-          <w:sz w:val="26"/>
-          <w:szCs w:val="26"/>
-          <w:lang w:val="en-US"/>
-        </w:rPr>
-        <w:t>“CUTE LEGENDS: CAT HEROES” created by 9E0 on itch.io.</w:t>
-      </w:r>
-    </w:p>
-    <w:p>
-      <w:pPr>
-        <w:jc w:val="center"/>
-        <w:rPr>
-          <w:rFonts w:ascii="Times New Roman" w:hAnsi="Times New Roman" w:cs="Times New Roman"/>
-          <w:sz w:val="26"/>
-          <w:szCs w:val="26"/>
-          <w:lang w:val="en-US"/>
-        </w:rPr>
-      </w:pPr>
-    </w:p>
-    <w:p>
-      <w:pPr>
-        <w:jc w:val="center"/>
-        <w:rPr>
-          <w:rFonts w:ascii="Times New Roman" w:hAnsi="Times New Roman" w:cs="Times New Roman"/>
-          <w:sz w:val="26"/>
-          <w:szCs w:val="26"/>
-          <w:lang w:val="en-US"/>
-        </w:rPr>
-      </w:pPr>
-      <w:r>
-        <w:rPr>
-          <w:rFonts w:ascii="Times New Roman" w:hAnsi="Times New Roman" w:cs="Times New Roman"/>
-          <w:sz w:val="26"/>
-          <w:szCs w:val="26"/>
-          <w:lang w:val="en-US"/>
-        </w:rPr>
-        <w:t>“Pixel Adventure 2” created by Pixel Frog on itch.io.</w:t>
-      </w:r>
-    </w:p>
-    <w:p>
-      <w:pPr>
-        <w:jc w:val="center"/>
-        <w:rPr>
-          <w:rFonts w:ascii="Times New Roman" w:hAnsi="Times New Roman" w:cs="Times New Roman"/>
-          <w:sz w:val="26"/>
-          <w:szCs w:val="26"/>
-          <w:lang w:val="en-US"/>
-        </w:rPr>
-      </w:pPr>
-    </w:p>
-    <w:p>
-      <w:pPr>
-        <w:jc w:val="center"/>
-        <w:rPr>
-          <w:rFonts w:ascii="Times New Roman" w:hAnsi="Times New Roman" w:cs="Times New Roman"/>
-          <w:sz w:val="26"/>
-          <w:szCs w:val="26"/>
-          <w:lang w:val="en-US"/>
-        </w:rPr>
-      </w:pPr>
-      <w:r>
-        <w:rPr>
-          <w:rFonts w:ascii="Times New Roman" w:hAnsi="Times New Roman" w:cs="Times New Roman"/>
-          <w:sz w:val="26"/>
-          <w:szCs w:val="26"/>
-          <w:lang w:val="en-US"/>
-        </w:rPr>
-        <w:t>License: Creative Commons Zero 1.0 Universal.</w:t>
-      </w:r>
-    </w:p>
-    <w:p>
-      <w:pPr>
-        <w:jc w:val="center"/>
-        <w:rPr>
-          <w:rFonts w:ascii="Times New Roman" w:hAnsi="Times New Roman" w:cs="Times New Roman"/>
-          <w:sz w:val="26"/>
-          <w:szCs w:val="26"/>
-          <w:lang w:val="en-US"/>
-        </w:rPr>
-      </w:pPr>
-    </w:p>
-    <w:p>
-      <w:pPr>
-        <w:jc w:val="center"/>
-        <w:rPr>
-          <w:rFonts w:ascii="Times New Roman" w:hAnsi="Times New Roman" w:cs="Times New Roman"/>
-          <w:sz w:val="26"/>
-          <w:szCs w:val="26"/>
-          <w:lang w:val="en-US"/>
-        </w:rPr>
-      </w:pPr>
-      <w:r>
-        <w:rPr>
-          <w:rFonts w:ascii="Times New Roman" w:hAnsi="Times New Roman" w:cs="Times New Roman"/>
-          <w:sz w:val="26"/>
-          <w:szCs w:val="26"/>
-          <w:lang w:val="en-US"/>
-        </w:rPr>
-        <w:t xml:space="preserve">“Free </w:t>
-      </w:r>
-      <w:proofErr w:type="spellStart"/>
-      <w:r>
-        <w:rPr>
-          <w:rFonts w:ascii="Times New Roman" w:hAnsi="Times New Roman" w:cs="Times New Roman"/>
-          <w:sz w:val="26"/>
-          <w:szCs w:val="26"/>
-          <w:lang w:val="en-US"/>
-        </w:rPr>
-        <w:t>Yokai</w:t>
-      </w:r>
-      <w:proofErr w:type="spellEnd"/>
-      <w:r>
-        <w:rPr>
-          <w:rFonts w:ascii="Times New Roman" w:hAnsi="Times New Roman" w:cs="Times New Roman"/>
-          <w:sz w:val="26"/>
-          <w:szCs w:val="26"/>
-          <w:lang w:val="en-US"/>
-        </w:rPr>
-        <w:t xml:space="preserve"> Pixel Sprite Sheets” created by Free Game Assets (GUI, Sprite, </w:t>
-      </w:r>
-      <w:proofErr w:type="spellStart"/>
-      <w:r>
-        <w:rPr>
-          <w:rFonts w:ascii="Times New Roman" w:hAnsi="Times New Roman" w:cs="Times New Roman"/>
-          <w:sz w:val="26"/>
-          <w:szCs w:val="26"/>
-          <w:lang w:val="en-US"/>
-        </w:rPr>
-        <w:t>Tilesets</w:t>
-      </w:r>
-      <w:proofErr w:type="spellEnd"/>
-      <w:r>
-        <w:rPr>
-          <w:rFonts w:ascii="Times New Roman" w:hAnsi="Times New Roman" w:cs="Times New Roman"/>
-          <w:sz w:val="26"/>
-          <w:szCs w:val="26"/>
-          <w:lang w:val="en-US"/>
-        </w:rPr>
-        <w:t>) on itch.io.</w:t>
-      </w:r>
-    </w:p>
-    <w:p>
-      <w:pPr>
-        <w:jc w:val="center"/>
-        <w:rPr>
-          <w:rFonts w:ascii="Times New Roman" w:hAnsi="Times New Roman" w:cs="Times New Roman"/>
-          <w:sz w:val="26"/>
-          <w:szCs w:val="26"/>
-          <w:lang w:val="en-US"/>
-        </w:rPr>
-      </w:pPr>
-    </w:p>
-    <w:p>
-      <w:pPr>
-        <w:jc w:val="center"/>
-        <w:rPr>
-          <w:rFonts w:ascii="Times New Roman" w:hAnsi="Times New Roman" w:cs="Times New Roman"/>
-          <w:sz w:val="26"/>
-          <w:szCs w:val="26"/>
-          <w:lang w:val="en-US"/>
-        </w:rPr>
-      </w:pPr>
-      <w:r>
-        <w:rPr>
-          <w:rFonts w:ascii="Times New Roman" w:hAnsi="Times New Roman" w:cs="Times New Roman"/>
-          <w:sz w:val="26"/>
-          <w:szCs w:val="26"/>
-          <w:lang w:val="en-US"/>
-        </w:rPr>
-        <w:t xml:space="preserve">“Enemy Galore I” created by </w:t>
-      </w:r>
-      <w:proofErr w:type="spellStart"/>
-      <w:r>
-        <w:rPr>
-          <w:rFonts w:ascii="Times New Roman" w:hAnsi="Times New Roman" w:cs="Times New Roman"/>
-          <w:sz w:val="26"/>
-          <w:szCs w:val="26"/>
-          <w:lang w:val="en-US"/>
-        </w:rPr>
-        <w:t>Admurin</w:t>
-      </w:r>
-      <w:proofErr w:type="spellEnd"/>
-      <w:r>
-        <w:rPr>
-          <w:rFonts w:ascii="Times New Roman" w:hAnsi="Times New Roman" w:cs="Times New Roman"/>
-          <w:sz w:val="26"/>
-          <w:szCs w:val="26"/>
-          <w:lang w:val="en-US"/>
-        </w:rPr>
-        <w:t xml:space="preserve"> on itch.io.</w:t>
-      </w:r>
-    </w:p>
-    <w:p>
-      <w:pPr>
-        <w:jc w:val="center"/>
-        <w:rPr>
-          <w:rFonts w:ascii="Times New Roman" w:hAnsi="Times New Roman" w:cs="Times New Roman"/>
-          <w:sz w:val="26"/>
-          <w:szCs w:val="26"/>
-          <w:lang w:val="en-US"/>
-        </w:rPr>
-      </w:pPr>
-      <w:r>
-        <w:rPr>
-          <w:rFonts w:ascii="Times New Roman" w:hAnsi="Times New Roman" w:cs="Times New Roman"/>
-          <w:sz w:val="26"/>
-          <w:szCs w:val="26"/>
-          <w:lang w:val="en-US"/>
-        </w:rPr>
-        <w:t>Author: https://admurin.itch.io/</w:t>
-      </w:r>
-    </w:p>
-    <w:p>
-      <w:pPr>
-        <w:jc w:val="center"/>
-        <w:rPr>
-          <w:rFonts w:ascii="Times New Roman" w:hAnsi="Times New Roman" w:cs="Times New Roman"/>
-          <w:sz w:val="26"/>
-          <w:szCs w:val="26"/>
-          <w:lang w:val="en-US"/>
-        </w:rPr>
-      </w:pPr>
-    </w:p>
-    <w:p>
-      <w:pPr>
-        <w:jc w:val="center"/>
-        <w:rPr>
-          <w:rFonts w:ascii="Times New Roman" w:hAnsi="Times New Roman" w:cs="Times New Roman"/>
-          <w:sz w:val="26"/>
-          <w:szCs w:val="26"/>
-          <w:lang w:val="en-US"/>
-        </w:rPr>
-      </w:pPr>
-      <w:r>
-        <w:rPr>
-          <w:rFonts w:ascii="Times New Roman" w:hAnsi="Times New Roman" w:cs="Times New Roman"/>
-          <w:sz w:val="26"/>
-          <w:szCs w:val="26"/>
-          <w:lang w:val="en-US"/>
-        </w:rPr>
-        <w:t xml:space="preserve">“Jump King” in the game Jump King by </w:t>
-      </w:r>
-      <w:proofErr w:type="spellStart"/>
-      <w:r>
-        <w:rPr>
-          <w:rFonts w:ascii="Times New Roman" w:hAnsi="Times New Roman" w:cs="Times New Roman"/>
-          <w:sz w:val="26"/>
-          <w:szCs w:val="26"/>
-          <w:lang w:val="en-US"/>
-        </w:rPr>
-        <w:t>Nexile</w:t>
-      </w:r>
-      <w:proofErr w:type="spellEnd"/>
-      <w:r>
-        <w:rPr>
-          <w:rFonts w:ascii="Times New Roman" w:hAnsi="Times New Roman" w:cs="Times New Roman"/>
-          <w:sz w:val="26"/>
-          <w:szCs w:val="26"/>
-          <w:lang w:val="en-US"/>
-        </w:rPr>
-        <w:t>.</w:t>
       </w:r>
     </w:p>
     <w:p>
@@ -5174,8 +5284,6 @@
           <w:lang w:val="en-US"/>
         </w:rPr>
       </w:pPr>
-      <w:bookmarkStart w:id="0" w:name="_GoBack"/>
-      <w:bookmarkEnd w:id="0"/>
     </w:p>
     <w:p>
       <w:pPr>
@@ -6651,7 +6759,7 @@
   <w:style w:type="paragraph" w:default="1" w:styleId="Normal">
     <w:name w:val="Normal"/>
     <w:qFormat/>
-    <w:rsid w:val="006E679C"/>
+    <w:rsid w:val="004C6709"/>
     <w:rPr>
       <w:lang w:val="vi-VN"/>
     </w:rPr>

</xml_diff>